<commit_message>
update, pasttime page and contact page content check remains, then code clean up
</commit_message>
<xml_diff>
--- a/WEBDOC.docx
+++ b/WEBDOC.docx
@@ -3284,13 +3284,7 @@
         <w:rPr>
           <w:lang w:val="en-US"/>
         </w:rPr>
-        <w:t>with</w:t>
-      </w:r>
-      <w:r>
-        <w:rPr>
-          <w:lang w:val="en-US"/>
-        </w:rPr>
-        <w:t xml:space="preserve"> </w:t>
+        <w:t xml:space="preserve">with </w:t>
       </w:r>
       <w:r>
         <w:rPr>
@@ -4273,7 +4267,19 @@
         <w:rPr>
           <w:lang w:val="en-US"/>
         </w:rPr>
-        <w:t>Our results showed that not only are the females highly selective in their mating call preference, the structure of male-built nests changes the male’s mating call acoustically to match the female’s preferred frequency profile.</w:t>
+        <w:t xml:space="preserve">Our results showed that not only are the females highly selective in their mating call preference, </w:t>
+      </w:r>
+      <w:r>
+        <w:rPr>
+          <w:lang w:val="en-US"/>
+        </w:rPr>
+        <w:t>the structure of male-built nests acoustically modifies the male's mating call to match the female's preferred frequency profile</w:t>
+      </w:r>
+      <w:r>
+        <w:rPr>
+          <w:lang w:val="en-US"/>
+        </w:rPr>
+        <w:t>.</w:t>
       </w:r>
     </w:p>
     <w:p>
@@ -4785,13 +4791,7 @@
         <w:rPr>
           <w:lang w:val="en-US"/>
         </w:rPr>
-        <w:t xml:space="preserve"> </w:t>
-      </w:r>
-      <w:r>
-        <w:rPr>
-          <w:lang w:val="en-US"/>
-        </w:rPr>
-        <w:t>in rodent model systems</w:t>
+        <w:t xml:space="preserve"> in rodent model systems</w:t>
       </w:r>
       <w:r>
         <w:rPr>
@@ -5605,13 +5605,7 @@
         <w:rPr>
           <w:lang w:val="en-US"/>
         </w:rPr>
-        <w:t xml:space="preserve"> </w:t>
-      </w:r>
-      <w:r>
-        <w:rPr>
-          <w:lang w:val="en-US"/>
-        </w:rPr>
-        <w:t>criterion</w:t>
+        <w:t xml:space="preserve"> criterion</w:t>
       </w:r>
       <w:r>
         <w:rPr>
@@ -5929,31 +5923,7 @@
         <w:rPr>
           <w:lang w:val="en-US"/>
         </w:rPr>
-        <w:t xml:space="preserve"> DORA is a</w:t>
-      </w:r>
-      <w:r>
-        <w:rPr>
-          <w:lang w:val="en-US"/>
-        </w:rPr>
-        <w:t xml:space="preserve"> LSTM-based (long short-term memory)</w:t>
-      </w:r>
-      <w:r>
-        <w:rPr>
-          <w:lang w:val="en-US"/>
-        </w:rPr>
-        <w:t xml:space="preserve"> </w:t>
-      </w:r>
-      <w:r>
-        <w:rPr>
-          <w:lang w:val="en-US"/>
-        </w:rPr>
-        <w:t>DRQN (deep recurrent Q-network) algorithm</w:t>
-      </w:r>
-      <w:r>
-        <w:rPr>
-          <w:lang w:val="en-US"/>
-        </w:rPr>
-        <w:t xml:space="preserve">, designed to </w:t>
+        <w:t xml:space="preserve"> DORA is a LSTM-based (long short-term memory) DRQN (deep recurrent Q-network) algorithm, designed to </w:t>
       </w:r>
       <w:r>
         <w:rPr>
@@ -6946,7 +6916,254 @@
         <w:rPr>
           <w:lang w:val="en-US"/>
         </w:rPr>
-        <w:t>intended) of deep learning</w:t>
+        <w:t>intended) of deep learning.</w:t>
+      </w:r>
+      <w:r>
+        <w:rPr>
+          <w:lang w:val="en-US"/>
+        </w:rPr>
+        <w:t xml:space="preserve"> It automat</w:t>
+      </w:r>
+      <w:r>
+        <w:rPr>
+          <w:lang w:val="en-US"/>
+        </w:rPr>
+        <w:t>es</w:t>
+      </w:r>
+      <w:r>
+        <w:rPr>
+          <w:lang w:val="en-US"/>
+        </w:rPr>
+        <w:t xml:space="preserve"> the process </w:t>
+      </w:r>
+      <w:r>
+        <w:rPr>
+          <w:lang w:val="en-US"/>
+        </w:rPr>
+        <w:t>of calculating gradients of the loss function with respect to model parameters using the chain rule.</w:t>
+      </w:r>
+      <w:r>
+        <w:rPr>
+          <w:lang w:val="en-US"/>
+        </w:rPr>
+        <w:t xml:space="preserve"> </w:t>
+      </w:r>
+      <w:r>
+        <w:rPr>
+          <w:lang w:val="en-US"/>
+        </w:rPr>
+        <w:t xml:space="preserve">My implementation follows </w:t>
+      </w:r>
+      <w:proofErr w:type="spellStart"/>
+      <w:r>
+        <w:rPr>
+          <w:lang w:val="en-US"/>
+        </w:rPr>
+        <w:t>PyTorch's</w:t>
+      </w:r>
+      <w:proofErr w:type="spellEnd"/>
+      <w:r>
+        <w:rPr>
+          <w:lang w:val="en-US"/>
+        </w:rPr>
+        <w:t xml:space="preserve"> reverse-mode design, where the algorithm dynamically constructs a computational graph during the forward pass and subsequently traverses the graph in reverse to compute gradients. </w:t>
+      </w:r>
+      <w:r>
+        <w:rPr>
+          <w:lang w:val="en-US"/>
+        </w:rPr>
+        <w:t xml:space="preserve">This project provided me with a comprehensive understanding of the mathematical foundations underlying machine learning and </w:t>
+      </w:r>
+      <w:r>
+        <w:rPr>
+          <w:lang w:val="en-US"/>
+        </w:rPr>
+        <w:t>helped me grow</w:t>
+      </w:r>
+      <w:r>
+        <w:rPr>
+          <w:lang w:val="en-US"/>
+        </w:rPr>
+        <w:t xml:space="preserve"> </w:t>
+      </w:r>
+      <w:r>
+        <w:rPr>
+          <w:lang w:val="en-US"/>
+        </w:rPr>
+        <w:t>proficien</w:t>
+      </w:r>
+      <w:r>
+        <w:rPr>
+          <w:lang w:val="en-US"/>
+        </w:rPr>
+        <w:t>t</w:t>
+      </w:r>
+      <w:r>
+        <w:rPr>
+          <w:lang w:val="en-US"/>
+        </w:rPr>
+        <w:t xml:space="preserve"> with the </w:t>
+      </w:r>
+      <w:proofErr w:type="spellStart"/>
+      <w:r>
+        <w:rPr>
+          <w:lang w:val="en-US"/>
+        </w:rPr>
+        <w:t>PyTorch</w:t>
+      </w:r>
+      <w:proofErr w:type="spellEnd"/>
+      <w:r>
+        <w:rPr>
+          <w:lang w:val="en-US"/>
+        </w:rPr>
+        <w:t xml:space="preserve"> framework.</w:t>
+      </w:r>
+    </w:p>
+    <w:p>
+      <w:pPr>
+        <w:rPr>
+          <w:lang w:val="en-US"/>
+        </w:rPr>
+      </w:pPr>
+      <w:r>
+        <w:rPr>
+          <w:lang w:val="en-US"/>
+        </w:rPr>
+        <w:t xml:space="preserve">In </w:t>
+      </w:r>
+      <w:r>
+        <w:rPr>
+          <w:lang w:val="en-US"/>
+        </w:rPr>
+        <w:t xml:space="preserve">the </w:t>
+      </w:r>
+      <w:r>
+        <w:rPr>
+          <w:lang w:val="en-US"/>
+        </w:rPr>
+        <w:t>computer architecture</w:t>
+      </w:r>
+      <w:r>
+        <w:rPr>
+          <w:lang w:val="en-US"/>
+        </w:rPr>
+        <w:t xml:space="preserve"> domain</w:t>
+      </w:r>
+      <w:r>
+        <w:rPr>
+          <w:lang w:val="en-US"/>
+        </w:rPr>
+        <w:t xml:space="preserve">, I </w:t>
+      </w:r>
+      <w:r>
+        <w:rPr>
+          <w:lang w:val="en-US"/>
+        </w:rPr>
+        <w:t xml:space="preserve">designed </w:t>
+      </w:r>
+      <w:r>
+        <w:rPr>
+          <w:lang w:val="en-US"/>
+        </w:rPr>
+        <w:t xml:space="preserve">a complete CPU </w:t>
+      </w:r>
+      <w:r>
+        <w:rPr>
+          <w:lang w:val="en-US"/>
+        </w:rPr>
+        <w:t xml:space="preserve">circuit </w:t>
+      </w:r>
+      <w:r>
+        <w:rPr>
+          <w:lang w:val="en-US"/>
+        </w:rPr>
+        <w:t xml:space="preserve">based on the 32-bit RISC-V instruction set architecture, an open-source processor specification. The processor was constructed entirely from fundamental logic gate components (NOT, AND, </w:t>
+      </w:r>
+      <w:proofErr w:type="gramStart"/>
+      <w:r>
+        <w:rPr>
+          <w:lang w:val="en-US"/>
+        </w:rPr>
+        <w:t>OR,</w:t>
+      </w:r>
+      <w:proofErr w:type="gramEnd"/>
+      <w:r>
+        <w:rPr>
+          <w:lang w:val="en-US"/>
+        </w:rPr>
+        <w:t xml:space="preserve"> etc.</w:t>
+      </w:r>
+      <w:r>
+        <w:rPr>
+          <w:lang w:val="en-US"/>
+        </w:rPr>
+        <w:t xml:space="preserve">) and simulated using Logisim, an open-source digital circuit design platform. </w:t>
+      </w:r>
+      <w:r>
+        <w:rPr>
+          <w:lang w:val="en-US"/>
+        </w:rPr>
+        <w:t xml:space="preserve">Shown on the right is the circuit design of the RCA (ripple-carry adder) unit, which implements binary mathematical addition/subtraction in the ALU (arithmetic logic unit, a CPU component). The ripple-carry adder </w:t>
+      </w:r>
+      <w:r>
+        <w:rPr>
+          <w:lang w:val="en-US"/>
+        </w:rPr>
+        <w:t xml:space="preserve">is called so because </w:t>
+      </w:r>
+      <w:r>
+        <w:rPr>
+          <w:lang w:val="en-US"/>
+        </w:rPr>
+        <w:t>the</w:t>
+      </w:r>
+      <w:r>
+        <w:rPr>
+          <w:lang w:val="en-US"/>
+        </w:rPr>
+        <w:t xml:space="preserve"> </w:t>
+      </w:r>
+      <w:r>
+        <w:rPr>
+          <w:lang w:val="en-US"/>
+        </w:rPr>
+        <w:t>“</w:t>
+      </w:r>
+      <w:r>
+        <w:rPr>
+          <w:lang w:val="en-US"/>
+        </w:rPr>
+        <w:t>carry output</w:t>
+      </w:r>
+      <w:r>
+        <w:rPr>
+          <w:lang w:val="en-US"/>
+        </w:rPr>
+        <w:t>”</w:t>
+      </w:r>
+      <w:r>
+        <w:rPr>
+          <w:lang w:val="en-US"/>
+        </w:rPr>
+        <w:t xml:space="preserve"> from each stage</w:t>
+      </w:r>
+      <w:r>
+        <w:rPr>
+          <w:lang w:val="en-US"/>
+        </w:rPr>
+        <w:t xml:space="preserve"> </w:t>
+      </w:r>
+      <w:r>
+        <w:rPr>
+          <w:lang w:val="en-US"/>
+        </w:rPr>
+        <w:t>must "ripple" through to the next stage sequentially</w:t>
+      </w:r>
+      <w:r>
+        <w:rPr>
+          <w:lang w:val="en-US"/>
+        </w:rPr>
+        <w:t xml:space="preserve"> (notice the one-&gt;two-&gt;four-&gt;…sixteen progression in the figure)</w:t>
       </w:r>
       <w:r>
         <w:rPr>
@@ -6958,7 +7175,551 @@
         <w:rPr>
           <w:lang w:val="en-US"/>
         </w:rPr>
-        <w:t xml:space="preserve"> It automat</w:t>
+        <w:t xml:space="preserve"> </w:t>
+      </w:r>
+      <w:r>
+        <w:rPr>
+          <w:lang w:val="en-US"/>
+        </w:rPr>
+        <w:t xml:space="preserve">This project provided </w:t>
+      </w:r>
+      <w:r>
+        <w:rPr>
+          <w:lang w:val="en-US"/>
+        </w:rPr>
+        <w:t>me</w:t>
+      </w:r>
+      <w:r>
+        <w:rPr>
+          <w:lang w:val="en-US"/>
+        </w:rPr>
+        <w:t xml:space="preserve"> with a </w:t>
+      </w:r>
+      <w:r>
+        <w:rPr>
+          <w:lang w:val="en-US"/>
+        </w:rPr>
+        <w:t>comprehensive understanding of how high-level computation</w:t>
+      </w:r>
+      <w:r>
+        <w:rPr>
+          <w:lang w:val="en-US"/>
+        </w:rPr>
+        <w:t xml:space="preserve">s </w:t>
+      </w:r>
+      <w:r>
+        <w:rPr>
+          <w:lang w:val="en-US"/>
+        </w:rPr>
+        <w:t>are translated into fundamental Boolean operations at the hardware level, demystifying the seemingly magical</w:t>
+      </w:r>
+      <w:r>
+        <w:rPr>
+          <w:lang w:val="en-US"/>
+        </w:rPr>
+        <w:t xml:space="preserve"> inner workings of computers</w:t>
+      </w:r>
+      <w:r>
+        <w:rPr>
+          <w:lang w:val="en-US"/>
+        </w:rPr>
+        <w:t>.</w:t>
+      </w:r>
+    </w:p>
+    <w:p>
+      <w:pPr>
+        <w:rPr>
+          <w:lang w:val="en-US"/>
+        </w:rPr>
+      </w:pPr>
+    </w:p>
+    <w:p>
+      <w:pPr>
+        <w:rPr>
+          <w:lang w:val="en-US"/>
+        </w:rPr>
+      </w:pPr>
+    </w:p>
+    <w:p>
+      <w:pPr>
+        <w:rPr>
+          <w:lang w:val="en-US"/>
+        </w:rPr>
+      </w:pPr>
+    </w:p>
+    <w:p>
+      <w:pPr>
+        <w:rPr>
+          <w:lang w:val="en-US"/>
+        </w:rPr>
+      </w:pPr>
+    </w:p>
+    <w:p>
+      <w:pPr>
+        <w:rPr>
+          <w:lang w:val="en-US"/>
+        </w:rPr>
+      </w:pPr>
+    </w:p>
+    <w:p>
+      <w:pPr>
+        <w:rPr>
+          <w:lang w:val="en-US"/>
+        </w:rPr>
+      </w:pPr>
+    </w:p>
+    <w:p>
+      <w:pPr>
+        <w:rPr>
+          <w:lang w:val="en-US"/>
+        </w:rPr>
+      </w:pPr>
+    </w:p>
+    <w:p>
+      <w:pPr>
+        <w:rPr>
+          <w:lang w:val="en-US"/>
+        </w:rPr>
+      </w:pPr>
+    </w:p>
+    <w:p>
+      <w:pPr>
+        <w:rPr>
+          <w:lang w:val="en-US"/>
+        </w:rPr>
+      </w:pPr>
+    </w:p>
+    <w:p>
+      <w:pPr>
+        <w:rPr>
+          <w:lang w:val="en-US"/>
+        </w:rPr>
+      </w:pPr>
+    </w:p>
+    <w:p>
+      <w:pPr>
+        <w:rPr>
+          <w:lang w:val="en-US"/>
+        </w:rPr>
+      </w:pPr>
+    </w:p>
+    <w:p>
+      <w:pPr>
+        <w:rPr>
+          <w:lang w:val="en-US"/>
+        </w:rPr>
+      </w:pPr>
+      <w:r>
+        <w:rPr>
+          <w:lang w:val="en-US"/>
+        </w:rPr>
+        <w:lastRenderedPageBreak/>
+        <w:t>About Me Introduction</w:t>
+      </w:r>
+      <w:r>
+        <w:rPr>
+          <w:lang w:val="en-US"/>
+        </w:rPr>
+        <w:t xml:space="preserve"> (Ready)</w:t>
+      </w:r>
+    </w:p>
+    <w:p>
+      <w:pPr>
+        <w:rPr>
+          <w:lang w:val="en-US"/>
+        </w:rPr>
+      </w:pPr>
+      <w:r>
+        <w:rPr>
+          <w:lang w:val="en-US"/>
+        </w:rPr>
+        <w:t xml:space="preserve">I am Lucas Wang (Ke Wang), </w:t>
+      </w:r>
+      <w:r>
+        <w:rPr>
+          <w:lang w:val="en-US"/>
+        </w:rPr>
+        <w:t xml:space="preserve">and I am </w:t>
+      </w:r>
+      <w:r>
+        <w:rPr>
+          <w:lang w:val="en-US"/>
+        </w:rPr>
+        <w:t xml:space="preserve">currently </w:t>
+      </w:r>
+      <w:r>
+        <w:rPr>
+          <w:lang w:val="en-US"/>
+        </w:rPr>
+        <w:t>serving</w:t>
+      </w:r>
+      <w:r>
+        <w:rPr>
+          <w:lang w:val="en-US"/>
+        </w:rPr>
+        <w:t xml:space="preserve"> as a research assistant at the Lee Laboratory (Dr. Albert Lee) at Harvard Medical School. </w:t>
+      </w:r>
+      <w:r>
+        <w:rPr>
+          <w:lang w:val="en-US"/>
+        </w:rPr>
+        <w:t xml:space="preserve">I graduated from Cornell University with dual B.A. degrees in Biological Sciences and Computer Science, </w:t>
+      </w:r>
+      <w:r>
+        <w:rPr>
+          <w:lang w:val="en-US"/>
+        </w:rPr>
+        <w:t xml:space="preserve">where I </w:t>
+      </w:r>
+      <w:r>
+        <w:rPr>
+          <w:lang w:val="en-US"/>
+        </w:rPr>
+        <w:t>concentrat</w:t>
+      </w:r>
+      <w:r>
+        <w:rPr>
+          <w:lang w:val="en-US"/>
+        </w:rPr>
+        <w:t>ed</w:t>
+      </w:r>
+      <w:r>
+        <w:rPr>
+          <w:lang w:val="en-US"/>
+        </w:rPr>
+        <w:t xml:space="preserve"> </w:t>
+      </w:r>
+      <w:r>
+        <w:rPr>
+          <w:lang w:val="en-US"/>
+        </w:rPr>
+        <w:t xml:space="preserve">my studies </w:t>
+      </w:r>
+      <w:r>
+        <w:rPr>
+          <w:lang w:val="en-US"/>
+        </w:rPr>
+        <w:t>in</w:t>
+      </w:r>
+      <w:r>
+        <w:rPr>
+          <w:lang w:val="en-US"/>
+        </w:rPr>
+        <w:t xml:space="preserve"> neuroscience</w:t>
+      </w:r>
+      <w:r>
+        <w:rPr>
+          <w:lang w:val="en-US"/>
+        </w:rPr>
+        <w:t xml:space="preserve"> </w:t>
+      </w:r>
+      <w:r>
+        <w:rPr>
+          <w:lang w:val="en-US"/>
+        </w:rPr>
+        <w:t>and machine learnin</w:t>
+      </w:r>
+      <w:r>
+        <w:rPr>
+          <w:lang w:val="en-US"/>
+        </w:rPr>
+        <w:t>g</w:t>
+      </w:r>
+      <w:r>
+        <w:rPr>
+          <w:lang w:val="en-US"/>
+        </w:rPr>
+        <w:t xml:space="preserve"> respectively</w:t>
+      </w:r>
+      <w:r>
+        <w:rPr>
+          <w:lang w:val="en-US"/>
+        </w:rPr>
+        <w:t xml:space="preserve">. </w:t>
+      </w:r>
+      <w:r>
+        <w:rPr>
+          <w:lang w:val="en-US"/>
+        </w:rPr>
+        <w:t xml:space="preserve">My interdisciplinary approach was profoundly inspired by Frank Rosenblatt, the Cornell neuroscientist who, despite lacking formal computer science or mathematics training, developed the perceptron—the foundational algorithm of modern deep learning—purely from </w:t>
+      </w:r>
+      <w:r>
+        <w:rPr>
+          <w:lang w:val="en-US"/>
+        </w:rPr>
+        <w:t xml:space="preserve">his </w:t>
+      </w:r>
+      <w:r>
+        <w:rPr>
+          <w:lang w:val="en-US"/>
+        </w:rPr>
+        <w:t>neurophysiological insights.</w:t>
+      </w:r>
+      <w:r>
+        <w:rPr>
+          <w:lang w:val="en-US"/>
+        </w:rPr>
+        <w:t xml:space="preserve"> </w:t>
+      </w:r>
+      <w:r>
+        <w:rPr>
+          <w:lang w:val="en-US"/>
+        </w:rPr>
+        <w:t>His work demonstrates how biological and artificial neural systems converge on similar computational principles to solve learning problems.</w:t>
+      </w:r>
+    </w:p>
+    <w:p>
+      <w:r>
+        <w:t xml:space="preserve">My research experience spans </w:t>
+      </w:r>
+      <w:r>
+        <w:t xml:space="preserve">both </w:t>
+      </w:r>
+      <w:r>
+        <w:t xml:space="preserve">experimental </w:t>
+      </w:r>
+      <w:r>
+        <w:t xml:space="preserve">and </w:t>
+      </w:r>
+      <w:r>
+        <w:t xml:space="preserve">computational </w:t>
+      </w:r>
+      <w:r>
+        <w:t xml:space="preserve">aspects of </w:t>
+      </w:r>
+      <w:r>
+        <w:t xml:space="preserve">neuroscience, </w:t>
+      </w:r>
+      <w:r>
+        <w:t xml:space="preserve">and </w:t>
+      </w:r>
+      <w:r>
+        <w:t xml:space="preserve">topics </w:t>
+      </w:r>
+      <w:r>
+        <w:t>includ</w:t>
+      </w:r>
+      <w:r>
+        <w:t>e</w:t>
+      </w:r>
+      <w:r>
+        <w:t xml:space="preserve"> hippocamp</w:t>
+      </w:r>
+      <w:r>
+        <w:t>al</w:t>
+      </w:r>
+      <w:r>
+        <w:t xml:space="preserve"> &amp; </w:t>
+      </w:r>
+      <w:r>
+        <w:t xml:space="preserve">prefrontal </w:t>
+      </w:r>
+      <w:r>
+        <w:t>cort</w:t>
+      </w:r>
+      <w:r>
+        <w:t>ical</w:t>
+      </w:r>
+      <w:r>
+        <w:t xml:space="preserve"> dynamics, </w:t>
+      </w:r>
+      <w:r>
+        <w:t>artific</w:t>
+      </w:r>
+      <w:r>
+        <w:t>i</w:t>
+      </w:r>
+      <w:r>
+        <w:t>al agent mechani</w:t>
+      </w:r>
+      <w:r>
+        <w:t>stic</w:t>
+      </w:r>
+      <w:r>
+        <w:t xml:space="preserve"> modeling</w:t>
+      </w:r>
+      <w:r>
+        <w:t>,</w:t>
+      </w:r>
+      <w:r>
+        <w:t xml:space="preserve"> </w:t>
+      </w:r>
+      <w:r>
+        <w:t>v</w:t>
+      </w:r>
+      <w:r>
+        <w:t>iral</w:t>
+      </w:r>
+      <w:r>
+        <w:t xml:space="preserve"> </w:t>
+      </w:r>
+      <w:r>
+        <w:t>genetic connectomics</w:t>
+      </w:r>
+      <w:r>
+        <w:t>, multiphoton</w:t>
+      </w:r>
+      <w:r>
+        <w:t xml:space="preserve"> </w:t>
+      </w:r>
+      <w:r>
+        <w:t xml:space="preserve">imaging, </w:t>
+      </w:r>
+      <w:r>
+        <w:t xml:space="preserve">endogenous activity markers, </w:t>
+      </w:r>
+      <w:r>
+        <w:t>conspecific aggression</w:t>
+      </w:r>
+      <w:r>
+        <w:t>,</w:t>
+      </w:r>
+      <w:r>
+        <w:t xml:space="preserve"> and neurodev</w:t>
+      </w:r>
+      <w:r>
+        <w:t>e</w:t>
+      </w:r>
+      <w:r>
+        <w:t>lopment</w:t>
+      </w:r>
+      <w:r>
+        <w:t>.</w:t>
+      </w:r>
+      <w:r>
+        <w:t xml:space="preserve"> </w:t>
+      </w:r>
+      <w:r>
+        <w:t>Please navigate to the Research page to learn more about my experimental work and the Simulation page to explore my computational modeling projects.</w:t>
+      </w:r>
+    </w:p>
+    <w:p/>
+    <w:p/>
+    <w:p/>
+    <w:p>
+      <w:r>
+        <w:t>Research Area Introduction</w:t>
+      </w:r>
+      <w:r>
+        <w:t xml:space="preserve"> </w:t>
+      </w:r>
+      <w:r>
+        <w:t>(Ready)</w:t>
+      </w:r>
+    </w:p>
+    <w:p>
+      <w:pPr>
+        <w:rPr>
+          <w:lang w:val="en-US"/>
+        </w:rPr>
+      </w:pPr>
+      <w:r>
+        <w:rPr>
+          <w:lang w:val="en-US"/>
+        </w:rPr>
+        <w:t>In my current role</w:t>
+      </w:r>
+      <w:r>
+        <w:rPr>
+          <w:lang w:val="en-US"/>
+        </w:rPr>
+        <w:t xml:space="preserve"> at the Lee Laboratory (Dr. Albert Lee)</w:t>
+      </w:r>
+      <w:r>
+        <w:rPr>
+          <w:lang w:val="en-US"/>
+        </w:rPr>
+        <w:t xml:space="preserve">, I investigate the neural mechanisms underlying working memory maintenance </w:t>
+      </w:r>
+      <w:r>
+        <w:rPr>
+          <w:lang w:val="en-US"/>
+        </w:rPr>
+        <w:t>and decision</w:t>
+      </w:r>
+      <w:r>
+        <w:rPr>
+          <w:lang w:val="en-US"/>
+        </w:rPr>
+        <w:t>-</w:t>
+      </w:r>
+      <w:r>
+        <w:rPr>
+          <w:lang w:val="en-US"/>
+        </w:rPr>
+        <w:t xml:space="preserve">making </w:t>
+      </w:r>
+      <w:r>
+        <w:rPr>
+          <w:lang w:val="en-US"/>
+        </w:rPr>
+        <w:t>in rodents using large-scale electrophysiological recordings</w:t>
+      </w:r>
+      <w:r>
+        <w:rPr>
+          <w:lang w:val="en-US"/>
+        </w:rPr>
+        <w:t xml:space="preserve"> from hippocampus and prefrontal cortex</w:t>
+      </w:r>
+      <w:r>
+        <w:rPr>
+          <w:lang w:val="en-US"/>
+        </w:rPr>
+        <w:t>.</w:t>
+      </w:r>
+      <w:r>
+        <w:rPr>
+          <w:lang w:val="en-US"/>
+        </w:rPr>
+        <w:t xml:space="preserve"> </w:t>
+      </w:r>
+      <w:r>
+        <w:rPr>
+          <w:lang w:val="en-US"/>
+        </w:rPr>
+        <w:t xml:space="preserve">Complementing this empirical work, I develop </w:t>
+      </w:r>
+      <w:r>
+        <w:rPr>
+          <w:lang w:val="en-US"/>
+        </w:rPr>
+        <w:t xml:space="preserve">a </w:t>
+      </w:r>
+      <w:r>
+        <w:rPr>
+          <w:lang w:val="en-US"/>
+        </w:rPr>
+        <w:t>task-matched reinforcement learning agent that perform</w:t>
+      </w:r>
+      <w:r>
+        <w:rPr>
+          <w:lang w:val="en-US"/>
+        </w:rPr>
+        <w:t>s</w:t>
+      </w:r>
+      <w:r>
+        <w:rPr>
+          <w:lang w:val="en-US"/>
+        </w:rPr>
+        <w:t xml:space="preserve"> the</w:t>
+      </w:r>
+      <w:r>
+        <w:rPr>
+          <w:lang w:val="en-US"/>
+        </w:rPr>
+        <w:t xml:space="preserve"> identical</w:t>
+      </w:r>
+      <w:r>
+        <w:rPr>
+          <w:lang w:val="en-US"/>
+        </w:rPr>
+        <w:t xml:space="preserve"> task </w:t>
+      </w:r>
+      <w:r>
+        <w:rPr>
+          <w:lang w:val="en-US"/>
+        </w:rPr>
+        <w:t>to generate new hypothes</w:t>
       </w:r>
       <w:r>
         <w:rPr>
@@ -6970,102 +7731,7 @@
         <w:rPr>
           <w:lang w:val="en-US"/>
         </w:rPr>
-        <w:t xml:space="preserve"> the process </w:t>
-      </w:r>
-      <w:r>
-        <w:rPr>
-          <w:lang w:val="en-US"/>
-        </w:rPr>
-        <w:t>of calculating gradients of the loss function with respect to model parameters using the chain rule.</w:t>
-      </w:r>
-      <w:r>
-        <w:rPr>
-          <w:lang w:val="en-US"/>
-        </w:rPr>
-        <w:t xml:space="preserve"> </w:t>
-      </w:r>
-      <w:r>
-        <w:rPr>
-          <w:lang w:val="en-US"/>
-        </w:rPr>
-        <w:t xml:space="preserve">My implementation follows </w:t>
-      </w:r>
-      <w:proofErr w:type="spellStart"/>
-      <w:r>
-        <w:rPr>
-          <w:lang w:val="en-US"/>
-        </w:rPr>
-        <w:t>PyTorch's</w:t>
-      </w:r>
-      <w:proofErr w:type="spellEnd"/>
-      <w:r>
-        <w:rPr>
-          <w:lang w:val="en-US"/>
-        </w:rPr>
-        <w:t xml:space="preserve"> reverse-mode design, where the algorithm dynamically constructs a computational graph during the forward pass and subsequently traverses the graph in reverse to compute gradients. </w:t>
-      </w:r>
-      <w:r>
-        <w:rPr>
-          <w:lang w:val="en-US"/>
-        </w:rPr>
-        <w:t xml:space="preserve">This project provided me with a comprehensive understanding of the mathematical foundations underlying machine learning and </w:t>
-      </w:r>
-      <w:r>
-        <w:rPr>
-          <w:lang w:val="en-US"/>
-        </w:rPr>
-        <w:t>helped me grow</w:t>
-      </w:r>
-      <w:r>
-        <w:rPr>
-          <w:lang w:val="en-US"/>
-        </w:rPr>
-        <w:t xml:space="preserve"> </w:t>
-      </w:r>
-      <w:r>
-        <w:rPr>
-          <w:lang w:val="en-US"/>
-        </w:rPr>
-        <w:t>proficien</w:t>
-      </w:r>
-      <w:r>
-        <w:rPr>
-          <w:lang w:val="en-US"/>
-        </w:rPr>
-        <w:t>t</w:t>
-      </w:r>
-      <w:r>
-        <w:rPr>
-          <w:lang w:val="en-US"/>
-        </w:rPr>
-        <w:t xml:space="preserve"> with the </w:t>
-      </w:r>
-      <w:proofErr w:type="spellStart"/>
-      <w:r>
-        <w:rPr>
-          <w:lang w:val="en-US"/>
-        </w:rPr>
-        <w:t>PyTorch</w:t>
-      </w:r>
-      <w:proofErr w:type="spellEnd"/>
-      <w:r>
-        <w:rPr>
-          <w:lang w:val="en-US"/>
-        </w:rPr>
-        <w:t xml:space="preserve"> framework.</w:t>
-      </w:r>
-    </w:p>
-    <w:p>
-      <w:pPr>
-        <w:rPr>
-          <w:lang w:val="en-US"/>
-        </w:rPr>
-      </w:pPr>
-      <w:r>
-        <w:rPr>
-          <w:lang w:val="en-US"/>
-        </w:rPr>
-        <w:t xml:space="preserve">In </w:t>
+        <w:t xml:space="preserve"> about </w:t>
       </w:r>
       <w:r>
         <w:rPr>
@@ -7077,135 +7743,37 @@
         <w:rPr>
           <w:lang w:val="en-US"/>
         </w:rPr>
-        <w:t>computer architecture</w:t>
-      </w:r>
-      <w:r>
-        <w:rPr>
-          <w:lang w:val="en-US"/>
-        </w:rPr>
-        <w:t xml:space="preserve"> domain</w:t>
-      </w:r>
-      <w:r>
-        <w:rPr>
-          <w:lang w:val="en-US"/>
-        </w:rPr>
-        <w:t xml:space="preserve">, I </w:t>
-      </w:r>
-      <w:r>
-        <w:rPr>
-          <w:lang w:val="en-US"/>
-        </w:rPr>
-        <w:t xml:space="preserve">designed </w:t>
-      </w:r>
-      <w:r>
-        <w:rPr>
-          <w:lang w:val="en-US"/>
-        </w:rPr>
-        <w:t xml:space="preserve">a complete CPU </w:t>
-      </w:r>
-      <w:r>
-        <w:rPr>
-          <w:lang w:val="en-US"/>
-        </w:rPr>
-        <w:t xml:space="preserve">circuit </w:t>
-      </w:r>
-      <w:r>
-        <w:rPr>
-          <w:lang w:val="en-US"/>
-        </w:rPr>
-        <w:t xml:space="preserve">based on the 32-bit RISC-V instruction set architecture, an open-source processor specification. The processor was constructed entirely from fundamental logic gate components (NOT, AND, </w:t>
-      </w:r>
-      <w:proofErr w:type="gramStart"/>
-      <w:r>
-        <w:rPr>
-          <w:lang w:val="en-US"/>
-        </w:rPr>
-        <w:t>OR,</w:t>
-      </w:r>
-      <w:proofErr w:type="gramEnd"/>
-      <w:r>
-        <w:rPr>
-          <w:lang w:val="en-US"/>
-        </w:rPr>
-        <w:t xml:space="preserve"> etc.</w:t>
-      </w:r>
-      <w:r>
-        <w:rPr>
-          <w:lang w:val="en-US"/>
-        </w:rPr>
-        <w:t xml:space="preserve">) and simulated using Logisim, an open-source digital circuit design platform. </w:t>
-      </w:r>
-      <w:r>
-        <w:rPr>
-          <w:lang w:val="en-US"/>
-        </w:rPr>
-        <w:t xml:space="preserve">Shown on the right is the circuit design of the RCA (ripple-carry adder) unit, which implements binary mathematical addition/subtraction in the ALU (arithmetic logic unit, a CPU component). The ripple-carry adder </w:t>
-      </w:r>
-      <w:r>
-        <w:rPr>
-          <w:lang w:val="en-US"/>
-        </w:rPr>
-        <w:t xml:space="preserve">is called so because </w:t>
-      </w:r>
-      <w:r>
-        <w:rPr>
-          <w:lang w:val="en-US"/>
-        </w:rPr>
-        <w:t>the</w:t>
-      </w:r>
-      <w:r>
-        <w:rPr>
-          <w:lang w:val="en-US"/>
-        </w:rPr>
-        <w:t xml:space="preserve"> </w:t>
-      </w:r>
-      <w:r>
-        <w:rPr>
-          <w:lang w:val="en-US"/>
-        </w:rPr>
-        <w:t>“</w:t>
-      </w:r>
-      <w:r>
-        <w:rPr>
-          <w:lang w:val="en-US"/>
-        </w:rPr>
-        <w:t>carry output</w:t>
-      </w:r>
-      <w:r>
-        <w:rPr>
-          <w:lang w:val="en-US"/>
-        </w:rPr>
-        <w:t>”</w:t>
-      </w:r>
-      <w:r>
-        <w:rPr>
-          <w:lang w:val="en-US"/>
-        </w:rPr>
-        <w:t xml:space="preserve"> from each stage</w:t>
-      </w:r>
-      <w:r>
-        <w:rPr>
-          <w:lang w:val="en-US"/>
-        </w:rPr>
-        <w:t xml:space="preserve"> </w:t>
-      </w:r>
-      <w:r>
-        <w:rPr>
-          <w:lang w:val="en-US"/>
-        </w:rPr>
-        <w:t>must "ripple" through to the next stage sequentially</w:t>
-      </w:r>
-      <w:r>
-        <w:rPr>
-          <w:lang w:val="en-US"/>
-        </w:rPr>
-        <w:t xml:space="preserve"> </w:t>
-      </w:r>
-      <w:r>
-        <w:rPr>
-          <w:lang w:val="en-US"/>
-        </w:rPr>
-        <w:t>(notice the one-&gt;two-&gt;four-&gt;…sixteen progression in the figure)</w:t>
+        <w:t>in vivo</w:t>
+      </w:r>
+      <w:r>
+        <w:rPr>
+          <w:lang w:val="en-US"/>
+        </w:rPr>
+        <w:t xml:space="preserve"> </w:t>
+      </w:r>
+      <w:r>
+        <w:rPr>
+          <w:lang w:val="en-US"/>
+        </w:rPr>
+        <w:t xml:space="preserve">neural </w:t>
+      </w:r>
+      <w:r>
+        <w:rPr>
+          <w:lang w:val="en-US"/>
+        </w:rPr>
+        <w:t>mechanism</w:t>
+      </w:r>
+      <w:r>
+        <w:rPr>
+          <w:lang w:val="en-US"/>
+        </w:rPr>
+        <w:t xml:space="preserve"> of working memory</w:t>
+      </w:r>
+      <w:r>
+        <w:rPr>
+          <w:lang w:val="en-US"/>
+        </w:rPr>
+        <w:t xml:space="preserve"> maintenance</w:t>
       </w:r>
       <w:r>
         <w:rPr>
@@ -7223,107 +7791,216 @@
         <w:rPr>
           <w:lang w:val="en-US"/>
         </w:rPr>
-        <w:t xml:space="preserve">This project provided </w:t>
-      </w:r>
-      <w:r>
-        <w:rPr>
-          <w:lang w:val="en-US"/>
-        </w:rPr>
-        <w:t>me</w:t>
-      </w:r>
-      <w:r>
-        <w:rPr>
-          <w:lang w:val="en-US"/>
-        </w:rPr>
-        <w:t xml:space="preserve"> with a </w:t>
-      </w:r>
-      <w:r>
-        <w:rPr>
-          <w:lang w:val="en-US"/>
-        </w:rPr>
-        <w:t>comprehensive understanding of how high-level computation</w:t>
-      </w:r>
-      <w:r>
-        <w:rPr>
-          <w:lang w:val="en-US"/>
-        </w:rPr>
-        <w:t xml:space="preserve">s </w:t>
-      </w:r>
-      <w:r>
-        <w:rPr>
-          <w:lang w:val="en-US"/>
-        </w:rPr>
-        <w:t>are translated into fundamental Boolean operations at the hardware level, demystifying the seemingly magical</w:t>
-      </w:r>
-      <w:r>
-        <w:rPr>
-          <w:lang w:val="en-US"/>
-        </w:rPr>
-        <w:t xml:space="preserve"> inner workings of computers</w:t>
-      </w:r>
-      <w:r>
-        <w:rPr>
-          <w:lang w:val="en-US"/>
-        </w:rPr>
-        <w:t>.</w:t>
-      </w:r>
-    </w:p>
-    <w:p>
-      <w:pPr>
-        <w:rPr>
-          <w:lang w:val="en-US"/>
-        </w:rPr>
-      </w:pPr>
-    </w:p>
-    <w:p>
-      <w:pPr>
-        <w:rPr>
-          <w:lang w:val="en-US"/>
-        </w:rPr>
-      </w:pPr>
-    </w:p>
-    <w:p>
-      <w:pPr>
-        <w:rPr>
-          <w:lang w:val="en-US"/>
-        </w:rPr>
-      </w:pPr>
-    </w:p>
-    <w:p>
-      <w:pPr>
-        <w:rPr>
-          <w:lang w:val="en-US"/>
-        </w:rPr>
-      </w:pPr>
-    </w:p>
-    <w:p>
-      <w:pPr>
-        <w:rPr>
-          <w:lang w:val="en-US"/>
-        </w:rPr>
-      </w:pPr>
-    </w:p>
-    <w:p>
-      <w:pPr>
-        <w:rPr>
-          <w:lang w:val="en-US"/>
-        </w:rPr>
-      </w:pPr>
-    </w:p>
-    <w:p>
-      <w:pPr>
-        <w:rPr>
-          <w:lang w:val="en-US"/>
-        </w:rPr>
-      </w:pPr>
-    </w:p>
-    <w:p>
-      <w:pPr>
-        <w:rPr>
-          <w:lang w:val="en-US"/>
-        </w:rPr>
-      </w:pPr>
-    </w:p>
+        <w:t>At Cornell's Bass Laboratory</w:t>
+      </w:r>
+      <w:r>
+        <w:rPr>
+          <w:lang w:val="en-US"/>
+        </w:rPr>
+        <w:t xml:space="preserve"> (Dr. Andrew Bass)</w:t>
+      </w:r>
+      <w:r>
+        <w:rPr>
+          <w:lang w:val="en-US"/>
+        </w:rPr>
+        <w:t>, I contributed to</w:t>
+      </w:r>
+      <w:r>
+        <w:rPr>
+          <w:lang w:val="en-US"/>
+        </w:rPr>
+        <w:t xml:space="preserve"> </w:t>
+      </w:r>
+      <w:r>
+        <w:rPr>
+          <w:lang w:val="en-US"/>
+        </w:rPr>
+        <w:t>establishing</w:t>
+      </w:r>
+      <w:r>
+        <w:rPr>
+          <w:lang w:val="en-US"/>
+        </w:rPr>
+        <w:t xml:space="preserve"> Danionella dracula</w:t>
+      </w:r>
+      <w:r>
+        <w:rPr>
+          <w:lang w:val="en-US"/>
+        </w:rPr>
+        <w:t xml:space="preserve"> (a zebrafish relative)</w:t>
+      </w:r>
+      <w:r>
+        <w:rPr>
+          <w:lang w:val="en-US"/>
+        </w:rPr>
+        <w:t xml:space="preserve"> as a novel multiphoton imaging model syste</w:t>
+      </w:r>
+      <w:r>
+        <w:rPr>
+          <w:lang w:val="en-US"/>
+        </w:rPr>
+        <w:t>m</w:t>
+      </w:r>
+      <w:r>
+        <w:rPr>
+          <w:lang w:val="en-US"/>
+        </w:rPr>
+        <w:t xml:space="preserve"> for studying brain circuits</w:t>
+      </w:r>
+      <w:r>
+        <w:rPr>
+          <w:lang w:val="en-US"/>
+        </w:rPr>
+        <w:t xml:space="preserve">. </w:t>
+      </w:r>
+      <w:r>
+        <w:rPr>
+          <w:lang w:val="en-US"/>
+        </w:rPr>
+        <w:t xml:space="preserve">My projects included characterizing conspecific aggressive behaviors, demonstrating non-invasive three-photon imaging capabilities in adult specimens, and mapping telencephalic sensory representations using endogenous activity markers. </w:t>
+      </w:r>
+      <w:r>
+        <w:rPr>
+          <w:lang w:val="en-US"/>
+        </w:rPr>
+        <w:t xml:space="preserve">Through </w:t>
+      </w:r>
+      <w:r>
+        <w:rPr>
+          <w:lang w:val="en-US"/>
+        </w:rPr>
+        <w:t xml:space="preserve">the </w:t>
+      </w:r>
+      <w:r>
+        <w:rPr>
+          <w:lang w:val="en-US"/>
+        </w:rPr>
+        <w:t>UCLA</w:t>
+      </w:r>
+      <w:r>
+        <w:rPr>
+          <w:lang w:val="en-US"/>
+        </w:rPr>
+        <w:t xml:space="preserve"> </w:t>
+      </w:r>
+      <w:r>
+        <w:rPr>
+          <w:lang w:val="en-US"/>
+        </w:rPr>
+        <w:t xml:space="preserve">Neuroscholar </w:t>
+      </w:r>
+      <w:r>
+        <w:rPr>
+          <w:rFonts w:hint="eastAsia"/>
+          <w:lang w:val="en-US"/>
+        </w:rPr>
+        <w:t xml:space="preserve">summer </w:t>
+      </w:r>
+      <w:r>
+        <w:rPr>
+          <w:lang w:val="en-US"/>
+        </w:rPr>
+        <w:t xml:space="preserve">research </w:t>
+      </w:r>
+      <w:r>
+        <w:rPr>
+          <w:lang w:val="en-US"/>
+        </w:rPr>
+        <w:t>program at the Dong Laboratory</w:t>
+      </w:r>
+      <w:r>
+        <w:rPr>
+          <w:lang w:val="en-US"/>
+        </w:rPr>
+        <w:t xml:space="preserve"> (Dr. Hongwei Dong</w:t>
+      </w:r>
+      <w:r>
+        <w:rPr>
+          <w:lang w:val="en-US"/>
+        </w:rPr>
+        <w:t>, UCLA B.R.A.I.N. Center</w:t>
+      </w:r>
+      <w:r>
+        <w:rPr>
+          <w:lang w:val="en-US"/>
+        </w:rPr>
+        <w:t>)</w:t>
+      </w:r>
+      <w:r>
+        <w:rPr>
+          <w:lang w:val="en-US"/>
+        </w:rPr>
+        <w:t>, I employed viral tracing methodologies to investigate basal ganglia connectivity</w:t>
+      </w:r>
+      <w:r>
+        <w:rPr>
+          <w:lang w:val="en-US"/>
+        </w:rPr>
+        <w:t xml:space="preserve"> pattern</w:t>
+      </w:r>
+      <w:r>
+        <w:rPr>
+          <w:lang w:val="en-US"/>
+        </w:rPr>
+        <w:t>s</w:t>
+      </w:r>
+      <w:r>
+        <w:rPr>
+          <w:lang w:val="en-US"/>
+        </w:rPr>
+        <w:t xml:space="preserve">, contributing to </w:t>
+      </w:r>
+      <w:r>
+        <w:rPr>
+          <w:lang w:val="en-US"/>
+        </w:rPr>
+        <w:t xml:space="preserve">refined </w:t>
+      </w:r>
+      <w:r>
+        <w:rPr>
+          <w:lang w:val="en-US"/>
+        </w:rPr>
+        <w:t>identification of subthalamic nucleus afferent sources.</w:t>
+      </w:r>
+    </w:p>
+    <w:p>
+      <w:pPr>
+        <w:rPr>
+          <w:lang w:val="en-US"/>
+        </w:rPr>
+      </w:pPr>
+    </w:p>
+    <w:p>
+      <w:pPr>
+        <w:rPr>
+          <w:lang w:val="en-US"/>
+        </w:rPr>
+      </w:pPr>
+    </w:p>
+    <w:p>
+      <w:pPr>
+        <w:rPr>
+          <w:lang w:val="en-US"/>
+        </w:rPr>
+      </w:pPr>
+    </w:p>
+    <w:p/>
+    <w:p/>
+    <w:p/>
+    <w:p/>
+    <w:p/>
+    <w:p/>
+    <w:p/>
+    <w:p/>
+    <w:p/>
+    <w:p/>
+    <w:p/>
+    <w:p/>
+    <w:p/>
+    <w:p/>
+    <w:p/>
+    <w:p/>
+    <w:p/>
     <w:p>
       <w:pPr>
         <w:rPr>
@@ -7943,6 +8620,7 @@
   <w:style w:type="character" w:default="1" w:styleId="DefaultParagraphFont">
     <w:name w:val="Default Paragraph Font"/>
     <w:uiPriority w:val="1"/>
+    <w:semiHidden/>
     <w:unhideWhenUsed/>
   </w:style>
   <w:style w:type="table" w:default="1" w:styleId="TableNormal">

</xml_diff>

<commit_message>
all content semantics checked, no grammar or spelling issue either
</commit_message>
<xml_diff>
--- a/WEBDOC.docx
+++ b/WEBDOC.docx
@@ -7969,22 +7969,560 @@
           <w:lang w:val="en-US"/>
         </w:rPr>
       </w:pPr>
-    </w:p>
-    <w:p>
-      <w:pPr>
-        <w:rPr>
-          <w:lang w:val="en-US"/>
-        </w:rPr>
-      </w:pPr>
-    </w:p>
-    <w:p>
-      <w:pPr>
-        <w:rPr>
-          <w:lang w:val="en-US"/>
-        </w:rPr>
-      </w:pPr>
+      <w:r>
+        <w:rPr>
+          <w:lang w:val="en-US"/>
+        </w:rPr>
+        <w:lastRenderedPageBreak/>
+        <w:t>Pastime Desc</w:t>
+      </w:r>
+      <w:r>
+        <w:rPr>
+          <w:lang w:val="en-US"/>
+        </w:rPr>
+        <w:t>riptions</w:t>
+      </w:r>
+    </w:p>
+    <w:p>
+      <w:pPr>
+        <w:rPr>
+          <w:lang w:val="en-US"/>
+        </w:rPr>
+      </w:pPr>
+      <w:r>
+        <w:rPr>
+          <w:lang w:val="en-US"/>
+        </w:rPr>
+        <w:t>Rock Climbing</w:t>
+      </w:r>
+      <w:r>
+        <w:rPr>
+          <w:lang w:val="en-US"/>
+        </w:rPr>
+        <w:t xml:space="preserve"> (Ready)</w:t>
+      </w:r>
+    </w:p>
+    <w:p>
+      <w:pPr>
+        <w:rPr>
+          <w:lang w:val="en-US"/>
+        </w:rPr>
+      </w:pPr>
+      <w:r>
+        <w:rPr>
+          <w:lang w:val="en-US"/>
+        </w:rPr>
+        <w:t>Rock climbing is my passion. It's what grounds me when research</w:t>
+      </w:r>
+      <w:r>
+        <w:rPr>
+          <w:lang w:val="en-US"/>
+        </w:rPr>
+        <w:t xml:space="preserve"> </w:t>
+      </w:r>
+      <w:r>
+        <w:rPr>
+          <w:lang w:val="en-US"/>
+        </w:rPr>
+        <w:t>hits roadblocks or coursework becomes overwhelming. I started</w:t>
+      </w:r>
+      <w:r>
+        <w:rPr>
+          <w:lang w:val="en-US"/>
+        </w:rPr>
+        <w:t xml:space="preserve"> </w:t>
+      </w:r>
+      <w:r>
+        <w:rPr>
+          <w:lang w:val="en-US"/>
+        </w:rPr>
+        <w:t>climbing in college and now enjoy</w:t>
+      </w:r>
+      <w:r>
+        <w:rPr>
+          <w:lang w:val="en-US"/>
+        </w:rPr>
+        <w:t xml:space="preserve"> </w:t>
+      </w:r>
+      <w:r>
+        <w:rPr>
+          <w:lang w:val="en-US"/>
+        </w:rPr>
+        <w:t>bouldering, top</w:t>
+      </w:r>
+      <w:r>
+        <w:rPr>
+          <w:lang w:val="en-US"/>
+        </w:rPr>
+        <w:t>-</w:t>
+      </w:r>
+      <w:r>
+        <w:rPr>
+          <w:lang w:val="en-US"/>
+        </w:rPr>
+        <w:t>roping, and</w:t>
+      </w:r>
+      <w:r>
+        <w:rPr>
+          <w:lang w:val="en-US"/>
+        </w:rPr>
+        <w:t xml:space="preserve"> l</w:t>
+      </w:r>
+      <w:r>
+        <w:rPr>
+          <w:lang w:val="en-US"/>
+        </w:rPr>
+        <w:t>ead climbing</w:t>
+      </w:r>
+      <w:r>
+        <w:rPr>
+          <w:lang w:val="en-US"/>
+        </w:rPr>
+        <w:t xml:space="preserve"> across the Northeast</w:t>
+      </w:r>
+      <w:r>
+        <w:rPr>
+          <w:lang w:val="en-US"/>
+        </w:rPr>
+        <w:t xml:space="preserve">. My </w:t>
+      </w:r>
+      <w:r>
+        <w:rPr>
+          <w:lang w:val="en-US"/>
+        </w:rPr>
+        <w:t xml:space="preserve">long-standing </w:t>
+      </w:r>
+      <w:r>
+        <w:rPr>
+          <w:lang w:val="en-US"/>
+        </w:rPr>
+        <w:t>nemesis</w:t>
+      </w:r>
+      <w:r>
+        <w:rPr>
+          <w:lang w:val="en-US"/>
+        </w:rPr>
+        <w:t xml:space="preserve"> remains</w:t>
+      </w:r>
+      <w:r>
+        <w:rPr>
+          <w:lang w:val="en-US"/>
+        </w:rPr>
+        <w:t xml:space="preserve"> "Andrew's Problem" at the Gunks in upstate New York—a humbling reminder that</w:t>
+      </w:r>
+      <w:r>
+        <w:rPr>
+          <w:lang w:val="en-US"/>
+        </w:rPr>
+        <w:t xml:space="preserve"> </w:t>
+      </w:r>
+      <w:r>
+        <w:rPr>
+          <w:lang w:val="en-US"/>
+        </w:rPr>
+        <w:t>some problems take time.</w:t>
+      </w:r>
+    </w:p>
+    <w:p>
+      <w:pPr>
+        <w:rPr>
+          <w:lang w:val="en-US"/>
+        </w:rPr>
+      </w:pPr>
+      <w:r>
+        <w:rPr>
+          <w:lang w:val="en-US"/>
+        </w:rPr>
+        <w:t>Since moving to Boston, I've been climbing with the local</w:t>
+      </w:r>
+      <w:r>
+        <w:rPr>
+          <w:lang w:val="en-US"/>
+        </w:rPr>
+        <w:t xml:space="preserve"> </w:t>
+      </w:r>
+      <w:r>
+        <w:rPr>
+          <w:lang w:val="en-US"/>
+        </w:rPr>
+        <w:t xml:space="preserve">community at Rumney, Ross Pond, and Lincoln Woods. </w:t>
+      </w:r>
+      <w:r>
+        <w:rPr>
+          <w:lang w:val="en-US"/>
+        </w:rPr>
+        <w:t xml:space="preserve">Through their mentorship, </w:t>
+      </w:r>
+      <w:r>
+        <w:rPr>
+          <w:lang w:val="en-US"/>
+        </w:rPr>
+        <w:t>I've learned</w:t>
+      </w:r>
+      <w:r>
+        <w:rPr>
+          <w:lang w:val="en-US"/>
+        </w:rPr>
+        <w:t xml:space="preserve"> </w:t>
+      </w:r>
+      <w:r>
+        <w:rPr>
+          <w:lang w:val="en-US"/>
+        </w:rPr>
+        <w:t xml:space="preserve">anchor building, multi-pitch </w:t>
+      </w:r>
+      <w:r>
+        <w:rPr>
+          <w:lang w:val="en-US"/>
+        </w:rPr>
+        <w:t>system</w:t>
+      </w:r>
+      <w:r>
+        <w:rPr>
+          <w:lang w:val="en-US"/>
+        </w:rPr>
+        <w:t>s</w:t>
+      </w:r>
+      <w:r>
+        <w:rPr>
+          <w:lang w:val="en-US"/>
+        </w:rPr>
+        <w:t xml:space="preserve">, and rope rescue </w:t>
+      </w:r>
+      <w:r>
+        <w:rPr>
+          <w:lang w:val="en-US"/>
+        </w:rPr>
+        <w:t>techniques</w:t>
+      </w:r>
+      <w:r>
+        <w:rPr>
+          <w:lang w:val="en-US"/>
+        </w:rPr>
+        <w:t>. I</w:t>
+      </w:r>
+      <w:r>
+        <w:rPr>
+          <w:lang w:val="en-US"/>
+        </w:rPr>
+        <w:t xml:space="preserve"> </w:t>
+      </w:r>
+      <w:r>
+        <w:rPr>
+          <w:lang w:val="en-US"/>
+        </w:rPr>
+        <w:t xml:space="preserve">am grateful for </w:t>
+      </w:r>
+      <w:r>
+        <w:rPr>
+          <w:lang w:val="en-US"/>
+        </w:rPr>
+        <w:t xml:space="preserve">these learning opportunities </w:t>
+      </w:r>
+      <w:r>
+        <w:rPr>
+          <w:lang w:val="en-US"/>
+        </w:rPr>
+        <w:t>and</w:t>
+      </w:r>
+      <w:r>
+        <w:rPr>
+          <w:lang w:val="en-US"/>
+        </w:rPr>
+        <w:t xml:space="preserve"> </w:t>
+      </w:r>
+      <w:r>
+        <w:rPr>
+          <w:lang w:val="en-US"/>
+        </w:rPr>
+        <w:t>look forward</w:t>
+      </w:r>
+      <w:r>
+        <w:rPr>
+          <w:lang w:val="en-US"/>
+        </w:rPr>
+        <w:t xml:space="preserve"> </w:t>
+      </w:r>
+      <w:r>
+        <w:rPr>
+          <w:lang w:val="en-US"/>
+        </w:rPr>
+        <w:t>to returning the favor as an instructor someday.</w:t>
+      </w:r>
+    </w:p>
+    <w:p>
+      <w:pPr>
+        <w:rPr>
+          <w:lang w:val="en-US"/>
+        </w:rPr>
+      </w:pPr>
+    </w:p>
+    <w:p>
+      <w:r>
+        <w:t>Running</w:t>
+      </w:r>
+      <w:r>
+        <w:t xml:space="preserve"> (Ready)</w:t>
+      </w:r>
+    </w:p>
+    <w:p>
+      <w:r>
+        <w:t xml:space="preserve">Running provides clarity when everything else feels chaotic. </w:t>
+      </w:r>
+      <w:r>
+        <w:t>To me, running is one of the few things in life where the reward matches the effort you put in.</w:t>
+      </w:r>
+      <w:r>
+        <w:t xml:space="preserve"> </w:t>
+      </w:r>
+      <w:r>
+        <w:t xml:space="preserve">It reminds </w:t>
+      </w:r>
+      <w:r>
+        <w:t xml:space="preserve">me of the value of hard work </w:t>
+      </w:r>
+      <w:r>
+        <w:t>during</w:t>
+      </w:r>
+      <w:r>
+        <w:t xml:space="preserve"> my </w:t>
+      </w:r>
+      <w:r>
+        <w:t>more challenging</w:t>
+      </w:r>
+      <w:r>
+        <w:t xml:space="preserve"> times.</w:t>
+      </w:r>
+    </w:p>
+    <w:p>
+      <w:r>
+        <w:t xml:space="preserve">Over the years, </w:t>
+      </w:r>
+      <w:r>
+        <w:t>I've r</w:t>
+      </w:r>
+      <w:r>
+        <w:t>u</w:t>
+      </w:r>
+      <w:r>
+        <w:t>n a dozen half</w:t>
+      </w:r>
+      <w:r>
+        <w:t>-</w:t>
+      </w:r>
+      <w:r>
+        <w:t xml:space="preserve">marathons and </w:t>
+      </w:r>
+      <w:r>
+        <w:t>three</w:t>
+      </w:r>
+      <w:r>
+        <w:t xml:space="preserve"> marathons</w:t>
+      </w:r>
+      <w:r>
+        <w:t xml:space="preserve"> </w:t>
+      </w:r>
+      <w:r>
+        <w:t xml:space="preserve">(San Francisco, Philadelphia, Burlington). </w:t>
+      </w:r>
+      <w:r>
+        <w:t>I’m not a fast runner, but I’ve noticed small, steady improvements each time I reach the finish line.</w:t>
+      </w:r>
+      <w:r>
+        <w:t xml:space="preserve"> </w:t>
+      </w:r>
+      <w:r>
+        <w:t>My dream is to qualify for and run the Boston Marathon with a sub</w:t>
+      </w:r>
+      <w:r>
+        <w:t>-2:45</w:t>
+      </w:r>
+      <w:r>
+        <w:t xml:space="preserve"> finish, which requires me to be 30% faster than my current best pace</w:t>
+      </w:r>
+      <w:r>
+        <w:t>.</w:t>
+      </w:r>
     </w:p>
     <w:p/>
+    <w:p/>
+    <w:p/>
+    <w:p/>
+    <w:p/>
+    <w:p/>
+    <w:p/>
+    <w:p/>
+    <w:p/>
+    <w:p>
+      <w:r>
+        <w:lastRenderedPageBreak/>
+        <w:t>FPV</w:t>
+      </w:r>
+      <w:r>
+        <w:t xml:space="preserve"> (Ready)</w:t>
+      </w:r>
+    </w:p>
+    <w:p>
+      <w:r>
+        <w:t xml:space="preserve">FPV (First-Person View) drone racing is a sport where pilots fly small, agile quadcopters at high speeds using live video feed displayed on goggles. </w:t>
+      </w:r>
+      <w:r>
+        <w:t xml:space="preserve">It delivers the intensity of Formula 1 racing without putting pilots at risk during high-speed crashes. </w:t>
+      </w:r>
+      <w:r>
+        <w:t>Th</w:t>
+      </w:r>
+      <w:r>
+        <w:t>e</w:t>
+      </w:r>
+      <w:r>
+        <w:t xml:space="preserve"> same technology has been scaled up by the film industry to capture motor sports and movie chase scenes.</w:t>
+      </w:r>
+    </w:p>
+    <w:p>
+      <w:r>
+        <w:t xml:space="preserve">As </w:t>
+      </w:r>
+      <w:r>
+        <w:t xml:space="preserve">is </w:t>
+      </w:r>
+      <w:r>
+        <w:t>common in this hobby, I build my drones from commercially</w:t>
+      </w:r>
+      <w:r>
+        <w:t xml:space="preserve"> </w:t>
+      </w:r>
+      <w:r>
+        <w:t>available modular components: carbon fiber frame</w:t>
+      </w:r>
+      <w:r>
+        <w:t>s</w:t>
+      </w:r>
+      <w:r>
+        <w:t>, brushless motors, flight control</w:t>
+      </w:r>
+      <w:r>
+        <w:t>s</w:t>
+      </w:r>
+      <w:r>
+        <w:t xml:space="preserve">, </w:t>
+      </w:r>
+      <w:r>
+        <w:t xml:space="preserve">and </w:t>
+      </w:r>
+      <w:r>
+        <w:t>analog video transmitter</w:t>
+      </w:r>
+      <w:r>
+        <w:t>s.</w:t>
+      </w:r>
+      <w:r>
+        <w:t xml:space="preserve"> It's a hands-on mix of electrical engineering, basic aerodynamics, and </w:t>
+      </w:r>
+      <w:r>
+        <w:t>precision</w:t>
+      </w:r>
+      <w:r>
+        <w:t xml:space="preserve"> flight control. Unfortunately, crash repair can be a pain since most material</w:t>
+      </w:r>
+      <w:r>
+        <w:t>s</w:t>
+      </w:r>
+      <w:r>
+        <w:t>, even carbon fiber,</w:t>
+      </w:r>
+      <w:r>
+        <w:t xml:space="preserve"> break at such high </w:t>
+      </w:r>
+      <w:r>
+        <w:t xml:space="preserve">impact </w:t>
+      </w:r>
+      <w:r>
+        <w:t>speed</w:t>
+      </w:r>
+      <w:r>
+        <w:t>s</w:t>
+      </w:r>
+      <w:r>
+        <w:t xml:space="preserve">. Apart from amateur racing, I also fly recreationally at </w:t>
+      </w:r>
+      <w:r>
+        <w:t>hobbyist</w:t>
+      </w:r>
+      <w:r>
+        <w:t xml:space="preserve"> </w:t>
+      </w:r>
+      <w:r>
+        <w:t xml:space="preserve">air fields and in </w:t>
+      </w:r>
+      <w:r>
+        <w:t>open</w:t>
+      </w:r>
+      <w:r>
+        <w:t xml:space="preserve"> forest</w:t>
+      </w:r>
+      <w:r>
+        <w:t xml:space="preserve"> areas</w:t>
+      </w:r>
+      <w:r>
+        <w:t>.</w:t>
+      </w:r>
+      <w:r>
+        <w:t xml:space="preserve"> </w:t>
+      </w:r>
+    </w:p>
+    <w:p/>
+    <w:p>
+      <w:r>
+        <w:t>Photography</w:t>
+      </w:r>
+      <w:r>
+        <w:t xml:space="preserve"> (Ready)</w:t>
+      </w:r>
+    </w:p>
+    <w:p>
+      <w:r>
+        <w:t xml:space="preserve">When I received the </w:t>
+      </w:r>
+      <w:r>
+        <w:t>r</w:t>
+      </w:r>
+      <w:r>
+        <w:t>esearch scholarship</w:t>
+      </w:r>
+      <w:r>
+        <w:t xml:space="preserve"> from UCLA</w:t>
+      </w:r>
+      <w:r>
+        <w:t>, I invested part of it in my first personal camera: a Canon R8 with a versatile second-hand zoom lens (RF 24-105mm). Since then, I've captured landscapes in Utah's national parks, wildlife during winter hikes in the White Mountains, portraits at my college graduation, and the vast wilderness of Alaska. I shoot landscapes, wildlife, and portraits—occasionally saving my friends money on professional photographers.</w:t>
+      </w:r>
+    </w:p>
+    <w:p>
+      <w:r>
+        <w:t xml:space="preserve">As a </w:t>
+      </w:r>
+      <w:r>
+        <w:t xml:space="preserve">researcher in </w:t>
+      </w:r>
+      <w:r>
+        <w:t>neuroscien</w:t>
+      </w:r>
+      <w:r>
+        <w:t>ce</w:t>
+      </w:r>
+      <w:r>
+        <w:t>,</w:t>
+      </w:r>
+      <w:r>
+        <w:t xml:space="preserve"> I'm fascinated by how a single photograph can trigger such vivid memory retrieval. Visual stimuli robustly engage hippocampal circuits, facilitating pattern completion and content-addressable memory. These images help me relive not just what I saw, but the full sensory experience of each moment before pressing the shutter—the cold mountain air, the anticipation of the shot, the feeling of being fully present. Those memories are now part of me</w:t>
+      </w:r>
+      <w:r>
+        <w:t xml:space="preserve">, </w:t>
+      </w:r>
+      <w:r>
+        <w:t>and my circuits.</w:t>
+      </w:r>
+    </w:p>
     <w:p/>
     <w:p/>
     <w:p/>

</xml_diff>